<commit_message>
Update UI Design and Prototyping Report.docx
</commit_message>
<xml_diff>
--- a/Bootstrap4/UI Design and Prototyping Report.docx
+++ b/Bootstrap4/UI Design and Prototyping Report.docx
@@ -40,23 +40,13 @@
           <w:szCs w:val="28"/>
         </w:rPr>
       </w:pPr>
-      <w:proofErr w:type="spellStart"/>
       <w:r>
         <w:rPr>
           <w:rStyle w:val="IntenseReference"/>
           <w:sz w:val="28"/>
           <w:szCs w:val="28"/>
         </w:rPr>
-        <w:t>IIITRanchi</w:t>
-      </w:r>
-      <w:proofErr w:type="spellEnd"/>
-      <w:r>
-        <w:rPr>
-          <w:rStyle w:val="IntenseReference"/>
-          <w:sz w:val="28"/>
-          <w:szCs w:val="28"/>
-        </w:rPr>
-        <w:t xml:space="preserve"> Shopping Site</w:t>
+        <w:t>IIITRanchi Shopping Site</w:t>
       </w:r>
     </w:p>
     <w:p>
@@ -100,29 +90,7 @@
           <w:szCs w:val="21"/>
           <w:lang w:eastAsia="en-IN"/>
         </w:rPr>
-        <w:t xml:space="preserve">This is a bootstrap4 based project of E-commerce Site made for the Institute IIIT Ranchi to provide their students a portal to make purchase of college </w:t>
-      </w:r>
-      <w:proofErr w:type="spellStart"/>
-      <w:r>
-        <w:rPr>
-          <w:rFonts w:eastAsia="Times New Roman" w:cstheme="minorHAnsi"/>
-          <w:color w:val="1F1F1F"/>
-          <w:sz w:val="21"/>
-          <w:szCs w:val="21"/>
-          <w:lang w:eastAsia="en-IN"/>
-        </w:rPr>
-        <w:t>hoddies</w:t>
-      </w:r>
-      <w:proofErr w:type="spellEnd"/>
-      <w:r>
-        <w:rPr>
-          <w:rFonts w:eastAsia="Times New Roman" w:cstheme="minorHAnsi"/>
-          <w:color w:val="1F1F1F"/>
-          <w:sz w:val="21"/>
-          <w:szCs w:val="21"/>
-          <w:lang w:eastAsia="en-IN"/>
-        </w:rPr>
-        <w:t xml:space="preserve"> and essential study related items at Institute Sponsored Prices.</w:t>
+        <w:t>This is a bootstrap4 based project of E-commerce Site made for the Institute IIIT Ranchi to provide their students a portal to make purchase of college hoddies and essential study related items at Institute Sponsored Prices.</w:t>
       </w:r>
     </w:p>
     <w:p>
@@ -296,29 +264,7 @@
           <w:szCs w:val="21"/>
           <w:lang w:eastAsia="en-IN"/>
         </w:rPr>
-        <w:t xml:space="preserve">Our Portal will have a Home </w:t>
-      </w:r>
-      <w:proofErr w:type="gramStart"/>
-      <w:r>
-        <w:rPr>
-          <w:rFonts w:eastAsia="Times New Roman" w:cstheme="minorHAnsi"/>
-          <w:color w:val="1F1F1F"/>
-          <w:sz w:val="21"/>
-          <w:szCs w:val="21"/>
-          <w:lang w:eastAsia="en-IN"/>
-        </w:rPr>
-        <w:t>page ,</w:t>
-      </w:r>
-      <w:proofErr w:type="gramEnd"/>
-      <w:r>
-        <w:rPr>
-          <w:rFonts w:eastAsia="Times New Roman" w:cstheme="minorHAnsi"/>
-          <w:color w:val="1F1F1F"/>
-          <w:sz w:val="21"/>
-          <w:szCs w:val="21"/>
-          <w:lang w:eastAsia="en-IN"/>
-        </w:rPr>
-        <w:t xml:space="preserve"> cart/order section so that the user can keep track of items and it will also have login/registration section.</w:t>
+        <w:t>Our Portal will have a Home page , cart/order section so that the user can keep track of items and it will also have login/registration section.</w:t>
       </w:r>
     </w:p>
     <w:p>
@@ -479,13 +425,32 @@
     </w:p>
     <w:p>
       <w:pPr>
+        <w:numPr>
+          <w:ilvl w:val="0"/>
+          <w:numId w:val="3"/>
+        </w:numPr>
+        <w:shd w:val="clear" w:color="auto" w:fill="FFFFFF"/>
+        <w:spacing w:before="100" w:beforeAutospacing="1" w:after="150" w:line="240" w:lineRule="auto"/>
+        <w:ind w:left="450"/>
+        <w:rPr>
+          <w:rFonts w:eastAsia="Times New Roman" w:cstheme="minorHAnsi"/>
+          <w:color w:val="1F1F1F"/>
+          <w:sz w:val="21"/>
+          <w:szCs w:val="21"/>
+          <w:lang w:eastAsia="en-IN"/>
+        </w:rPr>
+      </w:pPr>
+      <w:bookmarkStart w:id="0" w:name="_GoBack"/>
+      <w:bookmarkEnd w:id="0"/>
+    </w:p>
+    <w:p>
+      <w:pPr>
         <w:pStyle w:val="Heading2"/>
         <w:rPr>
           <w:rFonts w:eastAsia="Times New Roman"/>
           <w:lang w:eastAsia="en-IN"/>
         </w:rPr>
       </w:pPr>
-      <w:bookmarkStart w:id="0" w:name="_GoBack"/>
       <w:r>
         <w:rPr>
           <w:rFonts w:eastAsia="Times New Roman"/>
@@ -494,7 +459,6 @@
         <w:t>4. References</w:t>
       </w:r>
     </w:p>
-    <w:bookmarkEnd w:id="0"/>
     <w:p>
       <w:pPr>
         <w:numPr>
@@ -512,24 +476,14 @@
           <w:lang w:eastAsia="en-IN"/>
         </w:rPr>
       </w:pPr>
-      <w:r>
-        <w:fldChar w:fldCharType="begin"/>
-      </w:r>
-      <w:r>
-        <w:instrText xml:space="preserve"> HYPERLINK "https://onextrapixel.com/free-bootstrap-wireframing-set-for-powerpoint/" </w:instrText>
-      </w:r>
-      <w:r>
-        <w:fldChar w:fldCharType="separate"/>
-      </w:r>
-      <w:r>
-        <w:rPr>
-          <w:rStyle w:val="Hyperlink"/>
-        </w:rPr>
-        <w:t>https://onextrapixel.com/free-bootstrap-wireframing-set-for-powerpoint/</w:t>
-      </w:r>
-      <w:r>
-        <w:fldChar w:fldCharType="end"/>
-      </w:r>
+      <w:hyperlink r:id="rId8" w:history="1">
+        <w:r>
+          <w:rPr>
+            <w:rStyle w:val="Hyperlink"/>
+          </w:rPr>
+          <w:t>https://onextrapixel.com/free-bootstrap-wireframing-set-for-powerpoint/</w:t>
+        </w:r>
+      </w:hyperlink>
     </w:p>
     <w:p>
       <w:pPr>
@@ -548,7 +502,7 @@
           <w:lang w:eastAsia="en-IN"/>
         </w:rPr>
       </w:pPr>
-      <w:hyperlink r:id="rId8" w:history="1">
+      <w:hyperlink r:id="rId9" w:history="1">
         <w:r>
           <w:rPr>
             <w:rStyle w:val="Hyperlink"/>

</xml_diff>